<commit_message>
@Guss00 Atualização do Projeto Individual
</commit_message>
<xml_diff>
--- a/Projeto_Individua/documentacao/Documentacao_Projeto_Individual.docx
+++ b/Projeto_Individua/documentacao/Documentacao_Projeto_Individual.docx
@@ -1,6 +1,6 @@
 
 <file path=word/document.xml><?xml version="1.0" encoding="utf-8"?>
-<w:document xmlns:wpc="http://schemas.microsoft.com/office/word/2010/wordprocessingCanvas" xmlns:cx="http://schemas.microsoft.com/office/drawing/2014/chartex" xmlns:cx1="http://schemas.microsoft.com/office/drawing/2015/9/8/chartex" xmlns:cx2="http://schemas.microsoft.com/office/drawing/2015/10/21/chartex" xmlns:cx3="http://schemas.microsoft.com/office/drawing/2016/5/9/chartex" xmlns:cx4="http://schemas.microsoft.com/office/drawing/2016/5/10/chartex" xmlns:cx5="http://schemas.microsoft.com/office/drawing/2016/5/11/chartex" xmlns:cx6="http://schemas.microsoft.com/office/drawing/2016/5/12/chartex" xmlns:cx7="http://schemas.microsoft.com/office/drawing/2016/5/13/chartex" xmlns:cx8="http://schemas.microsoft.com/office/drawing/2016/5/14/chartex" xmlns:mc="http://schemas.openxmlformats.org/markup-compatibility/2006" xmlns:aink="http://schemas.microsoft.com/office/drawing/2016/ink" xmlns:am3d="http://schemas.microsoft.com/office/drawing/2017/model3d" xmlns:o="urn:schemas-microsoft-com:office:office" xmlns:oel="http://schemas.microsoft.com/office/2019/extlst" xmlns:r="http://schemas.openxmlformats.org/officeDocument/2006/relationships" xmlns:m="http://schemas.openxmlformats.org/officeDocument/2006/math" xmlns:v="urn:schemas-microsoft-com:vml" xmlns:wp14="http://schemas.microsoft.com/office/word/2010/wordprocessingDrawing" xmlns:wp="http://schemas.openxmlformats.org/drawingml/2006/wordprocessingDrawing" xmlns:w10="urn:schemas-microsoft-com:office:word" xmlns:w="http://schemas.openxmlformats.org/wordprocessingml/2006/main" xmlns:w14="http://schemas.microsoft.com/office/word/2010/wordml" xmlns:w15="http://schemas.microsoft.com/office/word/2012/wordml" xmlns:w16cex="http://schemas.microsoft.com/office/word/2018/wordml/cex" xmlns:w16cid="http://schemas.microsoft.com/office/word/2016/wordml/cid" xmlns:w16="http://schemas.microsoft.com/office/word/2018/wordml" xmlns:w16du="http://schemas.microsoft.com/office/word/2023/wordml/word16du" xmlns:w16sdtdh="http://schemas.microsoft.com/office/word/2020/wordml/sdtdatahash" xmlns:w16se="http://schemas.microsoft.com/office/word/2015/wordml/symex" xmlns:wpg="http://schemas.microsoft.com/office/word/2010/wordprocessingGroup" xmlns:wpi="http://schemas.microsoft.com/office/word/2010/wordprocessingInk" xmlns:wne="http://schemas.microsoft.com/office/word/2006/wordml" xmlns:wps="http://schemas.microsoft.com/office/word/2010/wordprocessingShape" mc:Ignorable="w14 w15 w16se w16cid w16 w16cex w16sdtdh wp14">
+<w:document xmlns:wpc="http://schemas.microsoft.com/office/word/2010/wordprocessingCanvas" xmlns:cx="http://schemas.microsoft.com/office/drawing/2014/chartex" xmlns:cx1="http://schemas.microsoft.com/office/drawing/2015/9/8/chartex" xmlns:cx2="http://schemas.microsoft.com/office/drawing/2015/10/21/chartex" xmlns:cx3="http://schemas.microsoft.com/office/drawing/2016/5/9/chartex" xmlns:cx4="http://schemas.microsoft.com/office/drawing/2016/5/10/chartex" xmlns:cx5="http://schemas.microsoft.com/office/drawing/2016/5/11/chartex" xmlns:cx6="http://schemas.microsoft.com/office/drawing/2016/5/12/chartex" xmlns:cx7="http://schemas.microsoft.com/office/drawing/2016/5/13/chartex" xmlns:cx8="http://schemas.microsoft.com/office/drawing/2016/5/14/chartex" xmlns:mc="http://schemas.openxmlformats.org/markup-compatibility/2006" xmlns:aink="http://schemas.microsoft.com/office/drawing/2016/ink" xmlns:am3d="http://schemas.microsoft.com/office/drawing/2017/model3d" xmlns:o="urn:schemas-microsoft-com:office:office" xmlns:oel="http://schemas.microsoft.com/office/2019/extlst" xmlns:r="http://schemas.openxmlformats.org/officeDocument/2006/relationships" xmlns:m="http://schemas.openxmlformats.org/officeDocument/2006/math" xmlns:v="urn:schemas-microsoft-com:vml" xmlns:wp14="http://schemas.microsoft.com/office/word/2010/wordprocessingDrawing" xmlns:wp="http://schemas.openxmlformats.org/drawingml/2006/wordprocessingDrawing" xmlns:w10="urn:schemas-microsoft-com:office:word" xmlns:w="http://schemas.openxmlformats.org/wordprocessingml/2006/main" xmlns:w14="http://schemas.microsoft.com/office/word/2010/wordml" xmlns:w15="http://schemas.microsoft.com/office/word/2012/wordml" xmlns:w16cex="http://schemas.microsoft.com/office/word/2018/wordml/cex" xmlns:w16cid="http://schemas.microsoft.com/office/word/2016/wordml/cid" xmlns:w16="http://schemas.microsoft.com/office/word/2018/wordml" xmlns:w16sdtdh="http://schemas.microsoft.com/office/word/2020/wordml/sdtdatahash" xmlns:w16se="http://schemas.microsoft.com/office/word/2015/wordml/symex" xmlns:wpg="http://schemas.microsoft.com/office/word/2010/wordprocessingGroup" xmlns:wpi="http://schemas.microsoft.com/office/word/2010/wordprocessingInk" xmlns:wne="http://schemas.microsoft.com/office/word/2006/wordml" xmlns:wps="http://schemas.microsoft.com/office/word/2010/wordprocessingShape" mc:Ignorable="w14 w15 w16se w16cid w16 w16cex w16sdtdh wp14">
   <w:body>
     <w:p>
       <w:pPr>
@@ -654,104 +654,123 @@
     </w:p>
     <w:p>
       <w:pPr>
-        <w:spacing w:before="240" w:line="360" w:lineRule="auto"/>
+        <w:pStyle w:val="Ttulo1"/>
+        <w:spacing w:line="360" w:lineRule="auto"/>
+        <w:rPr>
+          <w:rFonts w:ascii="Arial" w:eastAsiaTheme="minorHAnsi" w:hAnsi="Arial" w:cs="Arial"/>
+          <w:b w:val="0"/>
+          <w:bCs w:val="0"/>
+          <w:color w:val="000000" w:themeColor="text1"/>
+          <w:sz w:val="22"/>
+          <w:szCs w:val="22"/>
+        </w:rPr>
+      </w:pPr>
+    </w:p>
+    <w:p>
+      <w:pPr>
+        <w:pStyle w:val="Ttulo1"/>
+        <w:spacing w:line="360" w:lineRule="auto"/>
         <w:ind w:firstLine="708"/>
         <w:rPr>
-          <w:rFonts w:ascii="Arial" w:hAnsi="Arial" w:cs="Arial"/>
-          <w:color w:val="000000" w:themeColor="text1"/>
-        </w:rPr>
-      </w:pPr>
-      <w:r>
-        <w:rPr>
-          <w:rFonts w:ascii="Arial" w:hAnsi="Arial" w:cs="Arial"/>
-          <w:color w:val="000000" w:themeColor="text1"/>
-        </w:rPr>
-        <w:t>O meu projeto tem como objetivo criar um site que mostre a importância da leitura e como ela está presente na minha vida. Para alcançar esse objetivo, o escopo do projeto envolve diversas etapas, como coleta de dados dos usuários e análise desses dados para fornecer recomendações personalizadas de leitura.</w:t>
-      </w:r>
-    </w:p>
-    <w:p>
-      <w:pPr>
-        <w:spacing w:before="240" w:line="360" w:lineRule="auto"/>
+          <w:rFonts w:ascii="Arial" w:eastAsiaTheme="minorHAnsi" w:hAnsi="Arial" w:cs="Arial"/>
+          <w:b w:val="0"/>
+          <w:bCs w:val="0"/>
+          <w:color w:val="000000" w:themeColor="text1"/>
+          <w:sz w:val="22"/>
+          <w:szCs w:val="22"/>
+        </w:rPr>
+      </w:pPr>
+      <w:r>
+        <w:rPr>
+          <w:rFonts w:ascii="Arial" w:eastAsiaTheme="minorHAnsi" w:hAnsi="Arial" w:cs="Arial"/>
+          <w:b w:val="0"/>
+          <w:bCs w:val="0"/>
+          <w:color w:val="000000" w:themeColor="text1"/>
+          <w:sz w:val="22"/>
+          <w:szCs w:val="22"/>
+        </w:rPr>
+        <w:t>Meu projeto tem como objetivo criar um site que demonstre a importância da leitura e sua presença significativa em minha vida. Para atingir essa meta, o escopo do projeto envolve diversas etapas, tais como coleta de dados dos usuários e análise dessas informações para fornecer recomendações de leitura personalizadas.</w:t>
+      </w:r>
+    </w:p>
+    <w:p>
+      <w:pPr>
+        <w:pStyle w:val="Ttulo1"/>
+        <w:spacing w:line="360" w:lineRule="auto"/>
         <w:ind w:firstLine="708"/>
         <w:rPr>
-          <w:rFonts w:ascii="Arial" w:hAnsi="Arial" w:cs="Arial"/>
-          <w:color w:val="000000" w:themeColor="text1"/>
-        </w:rPr>
-      </w:pPr>
-      <w:r>
-        <w:rPr>
-          <w:rFonts w:ascii="Arial" w:hAnsi="Arial" w:cs="Arial"/>
-          <w:color w:val="000000" w:themeColor="text1"/>
-        </w:rPr>
-        <w:t>A primeira etapa é o levantamento de dados relevantes sobre livros e escritores famosos para que o site possa oferecer conteúdo de qualidade e útil para os usuários. Em seguida, será realizada a coleta de informações dos usuários, incluindo suas preferências de leitura e outras informações relevantes que possam ajudar a personalizar as recomendações.</w:t>
-      </w:r>
-    </w:p>
-    <w:p>
-      <w:pPr>
-        <w:spacing w:before="240" w:line="360" w:lineRule="auto"/>
+          <w:rFonts w:ascii="Arial" w:eastAsiaTheme="minorHAnsi" w:hAnsi="Arial" w:cs="Arial"/>
+          <w:b w:val="0"/>
+          <w:bCs w:val="0"/>
+          <w:color w:val="000000" w:themeColor="text1"/>
+          <w:sz w:val="22"/>
+          <w:szCs w:val="22"/>
+        </w:rPr>
+      </w:pPr>
+      <w:r>
+        <w:rPr>
+          <w:rFonts w:ascii="Arial" w:eastAsiaTheme="minorHAnsi" w:hAnsi="Arial" w:cs="Arial"/>
+          <w:b w:val="0"/>
+          <w:bCs w:val="0"/>
+          <w:color w:val="000000" w:themeColor="text1"/>
+          <w:sz w:val="22"/>
+          <w:szCs w:val="22"/>
+        </w:rPr>
+        <w:t>A primeira etapa consiste em obter dados relevantes sobre livros e escritores renomados, a fim de oferecer conteúdo de qualidade e útil para os usuários. Em seguida, será realizada a coleta de informações dos usuários, incluindo suas preferências de leitura e outros dados pertinentes que possam contribuir para personalizar as recomendações.</w:t>
+      </w:r>
+    </w:p>
+    <w:p>
+      <w:pPr>
+        <w:pStyle w:val="Ttulo1"/>
+        <w:spacing w:line="360" w:lineRule="auto"/>
         <w:ind w:firstLine="708"/>
         <w:rPr>
-          <w:rFonts w:ascii="Arial" w:hAnsi="Arial" w:cs="Arial"/>
-          <w:color w:val="000000" w:themeColor="text1"/>
-        </w:rPr>
-      </w:pPr>
-      <w:r>
-        <w:rPr>
-          <w:rFonts w:ascii="Arial" w:hAnsi="Arial" w:cs="Arial"/>
-          <w:color w:val="000000" w:themeColor="text1"/>
-        </w:rPr>
-        <w:t xml:space="preserve">Além disso, o projeto inclui a criação de um quiz relacionado a livros e literatura para que os usuários possam testar seus conhecimentos </w:t>
-      </w:r>
-      <w:proofErr w:type="gramStart"/>
-      <w:r>
-        <w:rPr>
-          <w:rFonts w:ascii="Arial" w:hAnsi="Arial" w:cs="Arial"/>
-          <w:color w:val="000000" w:themeColor="text1"/>
-        </w:rPr>
-        <w:t>e também</w:t>
-      </w:r>
-      <w:proofErr w:type="gramEnd"/>
-      <w:r>
-        <w:rPr>
-          <w:rFonts w:ascii="Arial" w:hAnsi="Arial" w:cs="Arial"/>
-          <w:color w:val="000000" w:themeColor="text1"/>
-        </w:rPr>
-        <w:t xml:space="preserve"> aprender mais sobre esse universo. As informações coletadas por meio desse quiz também serão usadas para personalizar as recomendações de leitura.</w:t>
-      </w:r>
-    </w:p>
-    <w:p>
-      <w:pPr>
-        <w:pStyle w:val="Corpodetexto"/>
-        <w:spacing w:after="40"/>
+          <w:rFonts w:ascii="Arial" w:eastAsiaTheme="minorHAnsi" w:hAnsi="Arial" w:cs="Arial"/>
+          <w:b w:val="0"/>
+          <w:bCs w:val="0"/>
+          <w:color w:val="000000" w:themeColor="text1"/>
+          <w:sz w:val="22"/>
+          <w:szCs w:val="22"/>
+        </w:rPr>
+      </w:pPr>
+      <w:r>
+        <w:rPr>
+          <w:rFonts w:ascii="Arial" w:eastAsiaTheme="minorHAnsi" w:hAnsi="Arial" w:cs="Arial"/>
+          <w:b w:val="0"/>
+          <w:bCs w:val="0"/>
+          <w:color w:val="000000" w:themeColor="text1"/>
+          <w:sz w:val="22"/>
+          <w:szCs w:val="22"/>
+        </w:rPr>
+        <w:t>Além disso, o projeto inclui uma comunidade em que os usuários podem compartilhar informações entre si e visualizar os dados de outros usuários.</w:t>
+      </w:r>
+    </w:p>
+    <w:p>
+      <w:pPr>
+        <w:pStyle w:val="Ttulo1"/>
+        <w:spacing w:line="360" w:lineRule="auto"/>
         <w:ind w:firstLine="708"/>
-      </w:pPr>
-      <w:r>
-        <w:t>Outra etapa importante do projeto é a análise de dados coletados para que possamos entender melhor o comportamento dos usuários em relação à leitura. Essa análise incluirá questões como "quais são os gêneros literários mais populares entre os usuários?" e "quais são os livros mais lidos pelos usuários?". Com base nessas informações, poderemos forne</w:t>
-      </w:r>
-      <w:r>
-        <w:t>c</w:t>
-      </w:r>
-      <w:r>
-        <w:t>er recomendações mais precisas e relevantes para cada usuário.</w:t>
-      </w:r>
-    </w:p>
-    <w:p>
-      <w:pPr>
-        <w:spacing w:before="240" w:line="360" w:lineRule="auto"/>
-        <w:ind w:firstLine="708"/>
-        <w:rPr>
-          <w:rFonts w:ascii="Arial" w:hAnsi="Arial" w:cs="Arial"/>
-          <w:color w:val="000000" w:themeColor="text1"/>
-        </w:rPr>
-      </w:pPr>
-      <w:r>
-        <w:rPr>
-          <w:rFonts w:ascii="Arial" w:hAnsi="Arial" w:cs="Arial"/>
-          <w:color w:val="000000" w:themeColor="text1"/>
-        </w:rPr>
-        <w:t>Além disso, este projeto também terá uma seção de biblioteca virtual, onde o usuário poderá criar sua própria lista de livros que deseja ler ou já leu. Essa funcionalidade permitirá que o usuário mantenha um registro organizado de todos os livros que já leu ou ainda deseja ler.</w:t>
-      </w:r>
-    </w:p>
+        <w:rPr>
+          <w:rFonts w:ascii="Arial" w:eastAsiaTheme="minorHAnsi" w:hAnsi="Arial" w:cs="Arial"/>
+          <w:b w:val="0"/>
+          <w:bCs w:val="0"/>
+          <w:color w:val="000000" w:themeColor="text1"/>
+          <w:sz w:val="22"/>
+          <w:szCs w:val="22"/>
+        </w:rPr>
+      </w:pPr>
+      <w:r>
+        <w:rPr>
+          <w:rFonts w:ascii="Arial" w:eastAsiaTheme="minorHAnsi" w:hAnsi="Arial" w:cs="Arial"/>
+          <w:b w:val="0"/>
+          <w:bCs w:val="0"/>
+          <w:color w:val="000000" w:themeColor="text1"/>
+          <w:sz w:val="22"/>
+          <w:szCs w:val="22"/>
+        </w:rPr>
+        <w:t>Além disso, o projeto contará com uma seção de biblioteca virtual, em que o usuário poderá criar sua própria lista de livros desejados ou já lidos. Essa funcionalidade permitirá que o usuário mantenha um registro organizado de todas as obras que já foram lidas ou ainda desejam ser lidas.</w:t>
+      </w:r>
+    </w:p>
+    <w:p/>
     <w:p>
       <w:pPr>
         <w:pStyle w:val="Ttulo1"/>
@@ -1038,23 +1057,6 @@
     </w:p>
     <w:p>
       <w:pPr>
-        <w:pStyle w:val="Ttulo1"/>
-        <w:spacing w:line="360" w:lineRule="auto"/>
-        <w:rPr>
-          <w:rFonts w:ascii="Arial" w:hAnsi="Arial" w:cs="Arial"/>
-          <w:color w:val="000000" w:themeColor="text1"/>
-        </w:rPr>
-      </w:pPr>
-      <w:r>
-        <w:rPr>
-          <w:rFonts w:ascii="Arial" w:hAnsi="Arial" w:cs="Arial"/>
-          <w:color w:val="000000" w:themeColor="text1"/>
-        </w:rPr>
-        <w:t>Diagrama</w:t>
-      </w:r>
-    </w:p>
-    <w:p>
-      <w:pPr>
         <w:tabs>
           <w:tab w:val="left" w:pos="1770"/>
         </w:tabs>
@@ -1064,13 +1066,6 @@
           <w:color w:val="000000" w:themeColor="text1"/>
         </w:rPr>
       </w:pPr>
-      <w:r>
-        <w:rPr>
-          <w:rFonts w:ascii="Arial" w:hAnsi="Arial" w:cs="Arial"/>
-          <w:color w:val="000000" w:themeColor="text1"/>
-        </w:rPr>
-        <w:t>*****</w:t>
-      </w:r>
       <w:r>
         <w:rPr>
           <w:rFonts w:ascii="Arial" w:hAnsi="Arial" w:cs="Arial"/>
@@ -1091,7 +1086,7 @@
 </file>
 
 <file path=word/endnotes.xml><?xml version="1.0" encoding="utf-8"?>
-<w:endnotes xmlns:wpc="http://schemas.microsoft.com/office/word/2010/wordprocessingCanvas" xmlns:cx="http://schemas.microsoft.com/office/drawing/2014/chartex" xmlns:cx1="http://schemas.microsoft.com/office/drawing/2015/9/8/chartex" xmlns:cx2="http://schemas.microsoft.com/office/drawing/2015/10/21/chartex" xmlns:cx3="http://schemas.microsoft.com/office/drawing/2016/5/9/chartex" xmlns:cx4="http://schemas.microsoft.com/office/drawing/2016/5/10/chartex" xmlns:cx5="http://schemas.microsoft.com/office/drawing/2016/5/11/chartex" xmlns:cx6="http://schemas.microsoft.com/office/drawing/2016/5/12/chartex" xmlns:cx7="http://schemas.microsoft.com/office/drawing/2016/5/13/chartex" xmlns:cx8="http://schemas.microsoft.com/office/drawing/2016/5/14/chartex" xmlns:mc="http://schemas.openxmlformats.org/markup-compatibility/2006" xmlns:aink="http://schemas.microsoft.com/office/drawing/2016/ink" xmlns:am3d="http://schemas.microsoft.com/office/drawing/2017/model3d" xmlns:o="urn:schemas-microsoft-com:office:office" xmlns:oel="http://schemas.microsoft.com/office/2019/extlst" xmlns:r="http://schemas.openxmlformats.org/officeDocument/2006/relationships" xmlns:m="http://schemas.openxmlformats.org/officeDocument/2006/math" xmlns:v="urn:schemas-microsoft-com:vml" xmlns:wp14="http://schemas.microsoft.com/office/word/2010/wordprocessingDrawing" xmlns:wp="http://schemas.openxmlformats.org/drawingml/2006/wordprocessingDrawing" xmlns:w10="urn:schemas-microsoft-com:office:word" xmlns:w="http://schemas.openxmlformats.org/wordprocessingml/2006/main" xmlns:w14="http://schemas.microsoft.com/office/word/2010/wordml" xmlns:w15="http://schemas.microsoft.com/office/word/2012/wordml" xmlns:w16cex="http://schemas.microsoft.com/office/word/2018/wordml/cex" xmlns:w16cid="http://schemas.microsoft.com/office/word/2016/wordml/cid" xmlns:w16="http://schemas.microsoft.com/office/word/2018/wordml" xmlns:w16du="http://schemas.microsoft.com/office/word/2023/wordml/word16du" xmlns:w16sdtdh="http://schemas.microsoft.com/office/word/2020/wordml/sdtdatahash" xmlns:w16se="http://schemas.microsoft.com/office/word/2015/wordml/symex" xmlns:wpg="http://schemas.microsoft.com/office/word/2010/wordprocessingGroup" xmlns:wpi="http://schemas.microsoft.com/office/word/2010/wordprocessingInk" xmlns:wne="http://schemas.microsoft.com/office/word/2006/wordml" xmlns:wps="http://schemas.microsoft.com/office/word/2010/wordprocessingShape" mc:Ignorable="w14 w15 w16se w16cid w16 w16cex w16sdtdh wp14">
+<w:endnotes xmlns:wpc="http://schemas.microsoft.com/office/word/2010/wordprocessingCanvas" xmlns:cx="http://schemas.microsoft.com/office/drawing/2014/chartex" xmlns:cx1="http://schemas.microsoft.com/office/drawing/2015/9/8/chartex" xmlns:cx2="http://schemas.microsoft.com/office/drawing/2015/10/21/chartex" xmlns:cx3="http://schemas.microsoft.com/office/drawing/2016/5/9/chartex" xmlns:cx4="http://schemas.microsoft.com/office/drawing/2016/5/10/chartex" xmlns:cx5="http://schemas.microsoft.com/office/drawing/2016/5/11/chartex" xmlns:cx6="http://schemas.microsoft.com/office/drawing/2016/5/12/chartex" xmlns:cx7="http://schemas.microsoft.com/office/drawing/2016/5/13/chartex" xmlns:cx8="http://schemas.microsoft.com/office/drawing/2016/5/14/chartex" xmlns:mc="http://schemas.openxmlformats.org/markup-compatibility/2006" xmlns:aink="http://schemas.microsoft.com/office/drawing/2016/ink" xmlns:am3d="http://schemas.microsoft.com/office/drawing/2017/model3d" xmlns:o="urn:schemas-microsoft-com:office:office" xmlns:oel="http://schemas.microsoft.com/office/2019/extlst" xmlns:r="http://schemas.openxmlformats.org/officeDocument/2006/relationships" xmlns:m="http://schemas.openxmlformats.org/officeDocument/2006/math" xmlns:v="urn:schemas-microsoft-com:vml" xmlns:wp14="http://schemas.microsoft.com/office/word/2010/wordprocessingDrawing" xmlns:wp="http://schemas.openxmlformats.org/drawingml/2006/wordprocessingDrawing" xmlns:w10="urn:schemas-microsoft-com:office:word" xmlns:w="http://schemas.openxmlformats.org/wordprocessingml/2006/main" xmlns:w14="http://schemas.microsoft.com/office/word/2010/wordml" xmlns:w15="http://schemas.microsoft.com/office/word/2012/wordml" xmlns:w16cex="http://schemas.microsoft.com/office/word/2018/wordml/cex" xmlns:w16cid="http://schemas.microsoft.com/office/word/2016/wordml/cid" xmlns:w16="http://schemas.microsoft.com/office/word/2018/wordml" xmlns:w16sdtdh="http://schemas.microsoft.com/office/word/2020/wordml/sdtdatahash" xmlns:w16se="http://schemas.microsoft.com/office/word/2015/wordml/symex" xmlns:wpg="http://schemas.microsoft.com/office/word/2010/wordprocessingGroup" xmlns:wpi="http://schemas.microsoft.com/office/word/2010/wordprocessingInk" xmlns:wne="http://schemas.microsoft.com/office/word/2006/wordml" xmlns:wps="http://schemas.microsoft.com/office/word/2010/wordprocessingShape" mc:Ignorable="w14 w15 w16se w16cid w16 w16cex w16sdtdh wp14">
   <w:endnote w:type="separator" w:id="-1">
     <w:p>
       <w:pPr>
@@ -1116,7 +1111,7 @@
 </file>
 
 <file path=word/footnotes.xml><?xml version="1.0" encoding="utf-8"?>
-<w:footnotes xmlns:wpc="http://schemas.microsoft.com/office/word/2010/wordprocessingCanvas" xmlns:cx="http://schemas.microsoft.com/office/drawing/2014/chartex" xmlns:cx1="http://schemas.microsoft.com/office/drawing/2015/9/8/chartex" xmlns:cx2="http://schemas.microsoft.com/office/drawing/2015/10/21/chartex" xmlns:cx3="http://schemas.microsoft.com/office/drawing/2016/5/9/chartex" xmlns:cx4="http://schemas.microsoft.com/office/drawing/2016/5/10/chartex" xmlns:cx5="http://schemas.microsoft.com/office/drawing/2016/5/11/chartex" xmlns:cx6="http://schemas.microsoft.com/office/drawing/2016/5/12/chartex" xmlns:cx7="http://schemas.microsoft.com/office/drawing/2016/5/13/chartex" xmlns:cx8="http://schemas.microsoft.com/office/drawing/2016/5/14/chartex" xmlns:mc="http://schemas.openxmlformats.org/markup-compatibility/2006" xmlns:aink="http://schemas.microsoft.com/office/drawing/2016/ink" xmlns:am3d="http://schemas.microsoft.com/office/drawing/2017/model3d" xmlns:o="urn:schemas-microsoft-com:office:office" xmlns:oel="http://schemas.microsoft.com/office/2019/extlst" xmlns:r="http://schemas.openxmlformats.org/officeDocument/2006/relationships" xmlns:m="http://schemas.openxmlformats.org/officeDocument/2006/math" xmlns:v="urn:schemas-microsoft-com:vml" xmlns:wp14="http://schemas.microsoft.com/office/word/2010/wordprocessingDrawing" xmlns:wp="http://schemas.openxmlformats.org/drawingml/2006/wordprocessingDrawing" xmlns:w10="urn:schemas-microsoft-com:office:word" xmlns:w="http://schemas.openxmlformats.org/wordprocessingml/2006/main" xmlns:w14="http://schemas.microsoft.com/office/word/2010/wordml" xmlns:w15="http://schemas.microsoft.com/office/word/2012/wordml" xmlns:w16cex="http://schemas.microsoft.com/office/word/2018/wordml/cex" xmlns:w16cid="http://schemas.microsoft.com/office/word/2016/wordml/cid" xmlns:w16="http://schemas.microsoft.com/office/word/2018/wordml" xmlns:w16du="http://schemas.microsoft.com/office/word/2023/wordml/word16du" xmlns:w16sdtdh="http://schemas.microsoft.com/office/word/2020/wordml/sdtdatahash" xmlns:w16se="http://schemas.microsoft.com/office/word/2015/wordml/symex" xmlns:wpg="http://schemas.microsoft.com/office/word/2010/wordprocessingGroup" xmlns:wpi="http://schemas.microsoft.com/office/word/2010/wordprocessingInk" xmlns:wne="http://schemas.microsoft.com/office/word/2006/wordml" xmlns:wps="http://schemas.microsoft.com/office/word/2010/wordprocessingShape" mc:Ignorable="w14 w15 w16se w16cid w16 w16cex w16sdtdh wp14">
+<w:footnotes xmlns:wpc="http://schemas.microsoft.com/office/word/2010/wordprocessingCanvas" xmlns:cx="http://schemas.microsoft.com/office/drawing/2014/chartex" xmlns:cx1="http://schemas.microsoft.com/office/drawing/2015/9/8/chartex" xmlns:cx2="http://schemas.microsoft.com/office/drawing/2015/10/21/chartex" xmlns:cx3="http://schemas.microsoft.com/office/drawing/2016/5/9/chartex" xmlns:cx4="http://schemas.microsoft.com/office/drawing/2016/5/10/chartex" xmlns:cx5="http://schemas.microsoft.com/office/drawing/2016/5/11/chartex" xmlns:cx6="http://schemas.microsoft.com/office/drawing/2016/5/12/chartex" xmlns:cx7="http://schemas.microsoft.com/office/drawing/2016/5/13/chartex" xmlns:cx8="http://schemas.microsoft.com/office/drawing/2016/5/14/chartex" xmlns:mc="http://schemas.openxmlformats.org/markup-compatibility/2006" xmlns:aink="http://schemas.microsoft.com/office/drawing/2016/ink" xmlns:am3d="http://schemas.microsoft.com/office/drawing/2017/model3d" xmlns:o="urn:schemas-microsoft-com:office:office" xmlns:oel="http://schemas.microsoft.com/office/2019/extlst" xmlns:r="http://schemas.openxmlformats.org/officeDocument/2006/relationships" xmlns:m="http://schemas.openxmlformats.org/officeDocument/2006/math" xmlns:v="urn:schemas-microsoft-com:vml" xmlns:wp14="http://schemas.microsoft.com/office/word/2010/wordprocessingDrawing" xmlns:wp="http://schemas.openxmlformats.org/drawingml/2006/wordprocessingDrawing" xmlns:w10="urn:schemas-microsoft-com:office:word" xmlns:w="http://schemas.openxmlformats.org/wordprocessingml/2006/main" xmlns:w14="http://schemas.microsoft.com/office/word/2010/wordml" xmlns:w15="http://schemas.microsoft.com/office/word/2012/wordml" xmlns:w16cex="http://schemas.microsoft.com/office/word/2018/wordml/cex" xmlns:w16cid="http://schemas.microsoft.com/office/word/2016/wordml/cid" xmlns:w16="http://schemas.microsoft.com/office/word/2018/wordml" xmlns:w16sdtdh="http://schemas.microsoft.com/office/word/2020/wordml/sdtdatahash" xmlns:w16se="http://schemas.microsoft.com/office/word/2015/wordml/symex" xmlns:wpg="http://schemas.microsoft.com/office/word/2010/wordprocessingGroup" xmlns:wpi="http://schemas.microsoft.com/office/word/2010/wordprocessingInk" xmlns:wne="http://schemas.microsoft.com/office/word/2006/wordml" xmlns:wps="http://schemas.microsoft.com/office/word/2010/wordprocessingShape" mc:Ignorable="w14 w15 w16se w16cid w16 w16cex w16sdtdh wp14">
   <w:footnote w:type="separator" w:id="-1">
     <w:p>
       <w:pPr>
@@ -1141,7 +1136,7 @@
 </file>
 
 <file path=word/header1.xml><?xml version="1.0" encoding="utf-8"?>
-<w:hdr xmlns:wpc="http://schemas.microsoft.com/office/word/2010/wordprocessingCanvas" xmlns:cx="http://schemas.microsoft.com/office/drawing/2014/chartex" xmlns:cx1="http://schemas.microsoft.com/office/drawing/2015/9/8/chartex" xmlns:cx2="http://schemas.microsoft.com/office/drawing/2015/10/21/chartex" xmlns:cx3="http://schemas.microsoft.com/office/drawing/2016/5/9/chartex" xmlns:cx4="http://schemas.microsoft.com/office/drawing/2016/5/10/chartex" xmlns:cx5="http://schemas.microsoft.com/office/drawing/2016/5/11/chartex" xmlns:cx6="http://schemas.microsoft.com/office/drawing/2016/5/12/chartex" xmlns:cx7="http://schemas.microsoft.com/office/drawing/2016/5/13/chartex" xmlns:cx8="http://schemas.microsoft.com/office/drawing/2016/5/14/chartex" xmlns:mc="http://schemas.openxmlformats.org/markup-compatibility/2006" xmlns:aink="http://schemas.microsoft.com/office/drawing/2016/ink" xmlns:am3d="http://schemas.microsoft.com/office/drawing/2017/model3d" xmlns:o="urn:schemas-microsoft-com:office:office" xmlns:oel="http://schemas.microsoft.com/office/2019/extlst" xmlns:r="http://schemas.openxmlformats.org/officeDocument/2006/relationships" xmlns:m="http://schemas.openxmlformats.org/officeDocument/2006/math" xmlns:v="urn:schemas-microsoft-com:vml" xmlns:wp14="http://schemas.microsoft.com/office/word/2010/wordprocessingDrawing" xmlns:wp="http://schemas.openxmlformats.org/drawingml/2006/wordprocessingDrawing" xmlns:w10="urn:schemas-microsoft-com:office:word" xmlns:w="http://schemas.openxmlformats.org/wordprocessingml/2006/main" xmlns:w14="http://schemas.microsoft.com/office/word/2010/wordml" xmlns:w15="http://schemas.microsoft.com/office/word/2012/wordml" xmlns:w16cex="http://schemas.microsoft.com/office/word/2018/wordml/cex" xmlns:w16cid="http://schemas.microsoft.com/office/word/2016/wordml/cid" xmlns:w16="http://schemas.microsoft.com/office/word/2018/wordml" xmlns:w16du="http://schemas.microsoft.com/office/word/2023/wordml/word16du" xmlns:w16sdtdh="http://schemas.microsoft.com/office/word/2020/wordml/sdtdatahash" xmlns:w16se="http://schemas.microsoft.com/office/word/2015/wordml/symex" xmlns:wpg="http://schemas.microsoft.com/office/word/2010/wordprocessingGroup" xmlns:wpi="http://schemas.microsoft.com/office/word/2010/wordprocessingInk" xmlns:wne="http://schemas.microsoft.com/office/word/2006/wordml" xmlns:wps="http://schemas.microsoft.com/office/word/2010/wordprocessingShape" mc:Ignorable="w14 w15 w16se w16cid w16 w16cex w16sdtdh wp14">
+<w:hdr xmlns:wpc="http://schemas.microsoft.com/office/word/2010/wordprocessingCanvas" xmlns:cx="http://schemas.microsoft.com/office/drawing/2014/chartex" xmlns:cx1="http://schemas.microsoft.com/office/drawing/2015/9/8/chartex" xmlns:cx2="http://schemas.microsoft.com/office/drawing/2015/10/21/chartex" xmlns:cx3="http://schemas.microsoft.com/office/drawing/2016/5/9/chartex" xmlns:cx4="http://schemas.microsoft.com/office/drawing/2016/5/10/chartex" xmlns:cx5="http://schemas.microsoft.com/office/drawing/2016/5/11/chartex" xmlns:cx6="http://schemas.microsoft.com/office/drawing/2016/5/12/chartex" xmlns:cx7="http://schemas.microsoft.com/office/drawing/2016/5/13/chartex" xmlns:cx8="http://schemas.microsoft.com/office/drawing/2016/5/14/chartex" xmlns:mc="http://schemas.openxmlformats.org/markup-compatibility/2006" xmlns:aink="http://schemas.microsoft.com/office/drawing/2016/ink" xmlns:am3d="http://schemas.microsoft.com/office/drawing/2017/model3d" xmlns:o="urn:schemas-microsoft-com:office:office" xmlns:oel="http://schemas.microsoft.com/office/2019/extlst" xmlns:r="http://schemas.openxmlformats.org/officeDocument/2006/relationships" xmlns:m="http://schemas.openxmlformats.org/officeDocument/2006/math" xmlns:v="urn:schemas-microsoft-com:vml" xmlns:wp14="http://schemas.microsoft.com/office/word/2010/wordprocessingDrawing" xmlns:wp="http://schemas.openxmlformats.org/drawingml/2006/wordprocessingDrawing" xmlns:w10="urn:schemas-microsoft-com:office:word" xmlns:w="http://schemas.openxmlformats.org/wordprocessingml/2006/main" xmlns:w14="http://schemas.microsoft.com/office/word/2010/wordml" xmlns:w15="http://schemas.microsoft.com/office/word/2012/wordml" xmlns:w16cex="http://schemas.microsoft.com/office/word/2018/wordml/cex" xmlns:w16cid="http://schemas.microsoft.com/office/word/2016/wordml/cid" xmlns:w16="http://schemas.microsoft.com/office/word/2018/wordml" xmlns:w16sdtdh="http://schemas.microsoft.com/office/word/2020/wordml/sdtdatahash" xmlns:w16se="http://schemas.microsoft.com/office/word/2015/wordml/symex" xmlns:wpg="http://schemas.microsoft.com/office/word/2010/wordprocessingGroup" xmlns:wpi="http://schemas.microsoft.com/office/word/2010/wordprocessingInk" xmlns:wne="http://schemas.microsoft.com/office/word/2006/wordml" xmlns:wps="http://schemas.microsoft.com/office/word/2010/wordprocessingShape" mc:Ignorable="w14 w15 w16se w16cid w16 w16cex w16sdtdh wp14">
   <w:p>
     <w:pPr>
       <w:pStyle w:val="Cabealho"/>
@@ -1171,7 +1166,7 @@
           <v:path o:extrusionok="f" gradientshapeok="t" o:connecttype="rect"/>
           <o:lock v:ext="edit" aspectratio="t"/>
         </v:shapetype>
-        <v:shape id="WordPictureWatermark635783500" o:spid="_x0000_s2049" type="#_x0000_t75" style="position:absolute;margin-left:0;margin-top:0;width:596.2pt;height:842pt;z-index:-251658240;mso-position-horizontal:center;mso-position-horizontal-relative:margin;mso-position-vertical:center;mso-position-vertical-relative:margin" o:allowincell="f">
+        <v:shape id="WordPictureWatermark635783500" o:spid="_x0000_s1025" type="#_x0000_t75" style="position:absolute;margin-left:0;margin-top:0;width:596.2pt;height:842pt;z-index:-251658752;mso-position-horizontal:center;mso-position-horizontal-relative:margin;mso-position-vertical:center;mso-position-vertical-relative:margin" o:allowincell="f">
           <v:imagedata r:id="rId1" o:title="fundo_timbrado_margemestreita"/>
           <w10:wrap anchorx="margin" anchory="page"/>
         </v:shape>
@@ -1182,7 +1177,7 @@
 </file>
 
 <file path=word/numbering.xml><?xml version="1.0" encoding="utf-8"?>
-<w:numbering xmlns:wpc="http://schemas.microsoft.com/office/word/2010/wordprocessingCanvas" xmlns:cx="http://schemas.microsoft.com/office/drawing/2014/chartex" xmlns:cx1="http://schemas.microsoft.com/office/drawing/2015/9/8/chartex" xmlns:cx2="http://schemas.microsoft.com/office/drawing/2015/10/21/chartex" xmlns:cx3="http://schemas.microsoft.com/office/drawing/2016/5/9/chartex" xmlns:cx4="http://schemas.microsoft.com/office/drawing/2016/5/10/chartex" xmlns:cx5="http://schemas.microsoft.com/office/drawing/2016/5/11/chartex" xmlns:cx6="http://schemas.microsoft.com/office/drawing/2016/5/12/chartex" xmlns:cx7="http://schemas.microsoft.com/office/drawing/2016/5/13/chartex" xmlns:cx8="http://schemas.microsoft.com/office/drawing/2016/5/14/chartex" xmlns:mc="http://schemas.openxmlformats.org/markup-compatibility/2006" xmlns:aink="http://schemas.microsoft.com/office/drawing/2016/ink" xmlns:am3d="http://schemas.microsoft.com/office/drawing/2017/model3d" xmlns:o="urn:schemas-microsoft-com:office:office" xmlns:oel="http://schemas.microsoft.com/office/2019/extlst" xmlns:r="http://schemas.openxmlformats.org/officeDocument/2006/relationships" xmlns:m="http://schemas.openxmlformats.org/officeDocument/2006/math" xmlns:v="urn:schemas-microsoft-com:vml" xmlns:wp14="http://schemas.microsoft.com/office/word/2010/wordprocessingDrawing" xmlns:wp="http://schemas.openxmlformats.org/drawingml/2006/wordprocessingDrawing" xmlns:w10="urn:schemas-microsoft-com:office:word" xmlns:w="http://schemas.openxmlformats.org/wordprocessingml/2006/main" xmlns:w14="http://schemas.microsoft.com/office/word/2010/wordml" xmlns:w15="http://schemas.microsoft.com/office/word/2012/wordml" xmlns:w16cex="http://schemas.microsoft.com/office/word/2018/wordml/cex" xmlns:w16cid="http://schemas.microsoft.com/office/word/2016/wordml/cid" xmlns:w16="http://schemas.microsoft.com/office/word/2018/wordml" xmlns:w16du="http://schemas.microsoft.com/office/word/2023/wordml/word16du" xmlns:w16sdtdh="http://schemas.microsoft.com/office/word/2020/wordml/sdtdatahash" xmlns:w16se="http://schemas.microsoft.com/office/word/2015/wordml/symex" xmlns:wpg="http://schemas.microsoft.com/office/word/2010/wordprocessingGroup" xmlns:wpi="http://schemas.microsoft.com/office/word/2010/wordprocessingInk" xmlns:wne="http://schemas.microsoft.com/office/word/2006/wordml" xmlns:wps="http://schemas.microsoft.com/office/word/2010/wordprocessingShape" mc:Ignorable="w14 w15 w16se w16cid w16 w16cex w16sdtdh wp14">
+<w:numbering xmlns:wpc="http://schemas.microsoft.com/office/word/2010/wordprocessingCanvas" xmlns:cx="http://schemas.microsoft.com/office/drawing/2014/chartex" xmlns:cx1="http://schemas.microsoft.com/office/drawing/2015/9/8/chartex" xmlns:cx2="http://schemas.microsoft.com/office/drawing/2015/10/21/chartex" xmlns:cx3="http://schemas.microsoft.com/office/drawing/2016/5/9/chartex" xmlns:cx4="http://schemas.microsoft.com/office/drawing/2016/5/10/chartex" xmlns:cx5="http://schemas.microsoft.com/office/drawing/2016/5/11/chartex" xmlns:cx6="http://schemas.microsoft.com/office/drawing/2016/5/12/chartex" xmlns:cx7="http://schemas.microsoft.com/office/drawing/2016/5/13/chartex" xmlns:cx8="http://schemas.microsoft.com/office/drawing/2016/5/14/chartex" xmlns:mc="http://schemas.openxmlformats.org/markup-compatibility/2006" xmlns:aink="http://schemas.microsoft.com/office/drawing/2016/ink" xmlns:am3d="http://schemas.microsoft.com/office/drawing/2017/model3d" xmlns:o="urn:schemas-microsoft-com:office:office" xmlns:oel="http://schemas.microsoft.com/office/2019/extlst" xmlns:r="http://schemas.openxmlformats.org/officeDocument/2006/relationships" xmlns:m="http://schemas.openxmlformats.org/officeDocument/2006/math" xmlns:v="urn:schemas-microsoft-com:vml" xmlns:wp14="http://schemas.microsoft.com/office/word/2010/wordprocessingDrawing" xmlns:wp="http://schemas.openxmlformats.org/drawingml/2006/wordprocessingDrawing" xmlns:w10="urn:schemas-microsoft-com:office:word" xmlns:w="http://schemas.openxmlformats.org/wordprocessingml/2006/main" xmlns:w14="http://schemas.microsoft.com/office/word/2010/wordml" xmlns:w15="http://schemas.microsoft.com/office/word/2012/wordml" xmlns:w16cex="http://schemas.microsoft.com/office/word/2018/wordml/cex" xmlns:w16cid="http://schemas.microsoft.com/office/word/2016/wordml/cid" xmlns:w16="http://schemas.microsoft.com/office/word/2018/wordml" xmlns:w16sdtdh="http://schemas.microsoft.com/office/word/2020/wordml/sdtdatahash" xmlns:w16se="http://schemas.microsoft.com/office/word/2015/wordml/symex" xmlns:wpg="http://schemas.microsoft.com/office/word/2010/wordprocessingGroup" xmlns:wpi="http://schemas.microsoft.com/office/word/2010/wordprocessingInk" xmlns:wne="http://schemas.microsoft.com/office/word/2006/wordml" xmlns:wps="http://schemas.microsoft.com/office/word/2010/wordprocessingShape" mc:Ignorable="w14 w15 w16se w16cid w16 w16cex w16sdtdh wp14">
   <w:abstractNum w:abstractNumId="0" w15:restartNumberingAfterBreak="0">
     <w:nsid w:val="09787C0E"/>
     <w:multiLevelType w:val="hybridMultilevel"/>

</xml_diff>

<commit_message>
@Guss00 Atualizações do Projeto Individual
</commit_message>
<xml_diff>
--- a/Projeto_Individua/documentacao/Documentacao_Projeto_Individual.docx
+++ b/Projeto_Individua/documentacao/Documentacao_Projeto_Individual.docx
@@ -518,7 +518,49 @@
           <w:rFonts w:ascii="Arial" w:hAnsi="Arial" w:cs="Arial"/>
           <w:color w:val="000000" w:themeColor="text1"/>
         </w:rPr>
-        <w:t>Além disso, o site terá como objetivo inspirar outras pessoas a se interessarem pela leitura, mostrando como ela pode ser uma fonte de entretenimento, aprendizado e crescimento pessoal. Para isso, o site contará com resenhas de livros, recomendações de leitura e dicas de como cultivar o hábito de ler.</w:t>
+        <w:t xml:space="preserve">Além disso, o site terá como objetivo inspirar outras pessoas a se interessarem pela leitura, mostrando como ela pode ser uma fonte de entretenimento, aprendizado e crescimento pessoal. Para isso, o site contará com </w:t>
+      </w:r>
+      <w:r>
+        <w:rPr>
+          <w:rFonts w:ascii="Arial" w:hAnsi="Arial" w:cs="Arial"/>
+          <w:color w:val="000000" w:themeColor="text1"/>
+        </w:rPr>
+        <w:t>a importância</w:t>
+      </w:r>
+      <w:r>
+        <w:rPr>
+          <w:rFonts w:ascii="Arial" w:hAnsi="Arial" w:cs="Arial"/>
+          <w:color w:val="000000" w:themeColor="text1"/>
+        </w:rPr>
+        <w:t xml:space="preserve"> d</w:t>
+      </w:r>
+      <w:r>
+        <w:rPr>
+          <w:rFonts w:ascii="Arial" w:hAnsi="Arial" w:cs="Arial"/>
+          <w:color w:val="000000" w:themeColor="text1"/>
+        </w:rPr>
+        <w:t>os</w:t>
+      </w:r>
+      <w:r>
+        <w:rPr>
+          <w:rFonts w:ascii="Arial" w:hAnsi="Arial" w:cs="Arial"/>
+          <w:color w:val="000000" w:themeColor="text1"/>
+        </w:rPr>
+        <w:t xml:space="preserve"> livros, </w:t>
+      </w:r>
+      <w:r>
+        <w:rPr>
+          <w:rFonts w:ascii="Arial" w:hAnsi="Arial" w:cs="Arial"/>
+          <w:color w:val="000000" w:themeColor="text1"/>
+        </w:rPr>
+        <w:t>benefícios</w:t>
+      </w:r>
+      <w:r>
+        <w:rPr>
+          <w:rFonts w:ascii="Arial" w:hAnsi="Arial" w:cs="Arial"/>
+          <w:color w:val="000000" w:themeColor="text1"/>
+        </w:rPr>
+        <w:t xml:space="preserve"> de leitura e dicas de como cultivar o hábito de ler.</w:t>
       </w:r>
     </w:p>
     <w:p>

</xml_diff>